<commit_message>
Oppdatert kilder og skrevet conclusion
</commit_message>
<xml_diff>
--- a/Rapport/Frank_Prosjekt_skriving.docx
+++ b/Rapport/Frank_Prosjekt_skriving.docx
@@ -325,7 +325,7 @@
           <w:szCs w:val="24"/>
         </w:rPr>
         <w:drawing>
-          <wp:anchor distT="0" distB="0" distL="114300" distR="114300" simplePos="0" relativeHeight="251659264" behindDoc="0" locked="0" layoutInCell="1" allowOverlap="1" wp14:anchorId="4FE7F712" wp14:editId="0041422A">
+          <wp:anchor distT="0" distB="0" distL="114300" distR="114300" simplePos="0" relativeHeight="251659264" behindDoc="0" locked="0" layoutInCell="1" allowOverlap="1" wp14:anchorId="4FE7F712" wp14:editId="5BC54F1A">
             <wp:simplePos x="0" y="0"/>
             <wp:positionH relativeFrom="column">
               <wp:posOffset>3176905</wp:posOffset>
@@ -4032,6 +4032,12 @@
       </w:r>
     </w:p>
     <w:p>
+      <w:pPr>
+        <w:rPr>
+          <w:sz w:val="24"/>
+          <w:szCs w:val="24"/>
+        </w:rPr>
+      </w:pPr>
       <w:r>
         <w:rPr>
           <w:sz w:val="24"/>
@@ -4067,6 +4073,245 @@
         </w:rPr>
         <w:t>.</w:t>
       </w:r>
+    </w:p>
+    <w:p>
+      <w:pPr>
+        <w:rPr>
+          <w:sz w:val="24"/>
+          <w:szCs w:val="24"/>
+        </w:rPr>
+      </w:pPr>
+      <w:r>
+        <w:rPr>
+          <w:sz w:val="24"/>
+          <w:szCs w:val="24"/>
+        </w:rPr>
+        <w:lastRenderedPageBreak/>
+        <w:t>Conclusion</w:t>
+      </w:r>
+    </w:p>
+    <w:p>
+      <w:pPr>
+        <w:rPr>
+          <w:sz w:val="24"/>
+          <w:szCs w:val="24"/>
+        </w:rPr>
+      </w:pPr>
+      <w:r>
+        <w:rPr>
+          <w:sz w:val="24"/>
+          <w:szCs w:val="24"/>
+        </w:rPr>
+        <w:t xml:space="preserve">Throughout this project we learned </w:t>
+      </w:r>
+      <w:r>
+        <w:rPr>
+          <w:sz w:val="24"/>
+          <w:szCs w:val="24"/>
+        </w:rPr>
+        <w:t>a lot about the three different models that we used, the support vector machine and k-nearest neighbor was quite straight forward to work with since the study covered these topics.  However</w:t>
+      </w:r>
+      <w:r>
+        <w:rPr>
+          <w:sz w:val="24"/>
+          <w:szCs w:val="24"/>
+        </w:rPr>
+        <w:t>,</w:t>
+      </w:r>
+      <w:r>
+        <w:rPr>
+          <w:sz w:val="24"/>
+          <w:szCs w:val="24"/>
+        </w:rPr>
+        <w:t xml:space="preserve"> the Convolutional Neural Networks was a steep learning curve and even at the end, we still had difficulties with getting the results we wanted.</w:t>
+      </w:r>
+      <w:r>
+        <w:rPr>
+          <w:sz w:val="24"/>
+          <w:szCs w:val="24"/>
+        </w:rPr>
+        <w:t xml:space="preserve"> The vast number of combinations and parameters that could be tweaked in the different layers made it very difficult to understand which changes affected the results in a positive way.</w:t>
+      </w:r>
+      <w:r>
+        <w:rPr>
+          <w:sz w:val="24"/>
+          <w:szCs w:val="24"/>
+        </w:rPr>
+        <w:t xml:space="preserve"> </w:t>
+      </w:r>
+    </w:p>
+    <w:p>
+      <w:pPr>
+        <w:rPr>
+          <w:sz w:val="24"/>
+          <w:szCs w:val="24"/>
+        </w:rPr>
+      </w:pPr>
+      <w:r>
+        <w:rPr>
+          <w:sz w:val="24"/>
+          <w:szCs w:val="24"/>
+        </w:rPr>
+        <w:t xml:space="preserve">After some trial and </w:t>
+      </w:r>
+      <w:r>
+        <w:rPr>
+          <w:sz w:val="24"/>
+          <w:szCs w:val="24"/>
+        </w:rPr>
+        <w:t>error,</w:t>
+      </w:r>
+      <w:r>
+        <w:rPr>
+          <w:sz w:val="24"/>
+          <w:szCs w:val="24"/>
+        </w:rPr>
+        <w:t xml:space="preserve"> we began to understand that creating an efficient CNN requires a deeper understanding, which made us give the two other models more attention throughout this project.</w:t>
+      </w:r>
+      <w:r>
+        <w:rPr>
+          <w:sz w:val="24"/>
+          <w:szCs w:val="24"/>
+        </w:rPr>
+        <w:t xml:space="preserve"> Although difficult, the convolutional neural networks w</w:t>
+      </w:r>
+      <w:r>
+        <w:rPr>
+          <w:sz w:val="24"/>
+          <w:szCs w:val="24"/>
+        </w:rPr>
+        <w:t>ere</w:t>
+      </w:r>
+      <w:r>
+        <w:rPr>
+          <w:sz w:val="24"/>
+          <w:szCs w:val="24"/>
+        </w:rPr>
+        <w:t xml:space="preserve"> very interesting to learn more </w:t>
+      </w:r>
+      <w:r>
+        <w:rPr>
+          <w:sz w:val="24"/>
+          <w:szCs w:val="24"/>
+        </w:rPr>
+        <w:t>about and</w:t>
+      </w:r>
+      <w:r>
+        <w:rPr>
+          <w:sz w:val="24"/>
+          <w:szCs w:val="24"/>
+        </w:rPr>
+        <w:t xml:space="preserve"> might be relevant to learn more about in the future.</w:t>
+      </w:r>
+    </w:p>
+    <w:p>
+      <w:pPr>
+        <w:rPr>
+          <w:sz w:val="24"/>
+          <w:szCs w:val="24"/>
+        </w:rPr>
+      </w:pPr>
+    </w:p>
+    <w:p>
+      <w:pPr>
+        <w:rPr>
+          <w:sz w:val="24"/>
+          <w:szCs w:val="24"/>
+        </w:rPr>
+      </w:pPr>
+      <w:r>
+        <w:rPr>
+          <w:sz w:val="24"/>
+          <w:szCs w:val="24"/>
+        </w:rPr>
+        <w:t>There is one aspect of the code that we are particularly happy with, which is the DataProcessor class that we created.</w:t>
+      </w:r>
+      <w:r>
+        <w:rPr>
+          <w:sz w:val="24"/>
+          <w:szCs w:val="24"/>
+        </w:rPr>
+        <w:t xml:space="preserve"> This class made processing our image data much easier compared repeating the </w:t>
+      </w:r>
+      <w:r>
+        <w:rPr>
+          <w:sz w:val="24"/>
+          <w:szCs w:val="24"/>
+        </w:rPr>
+        <w:t>processing several times throughout the project.</w:t>
+      </w:r>
+      <w:r>
+        <w:rPr>
+          <w:sz w:val="24"/>
+          <w:szCs w:val="24"/>
+        </w:rPr>
+        <w:t xml:space="preserve"> </w:t>
+      </w:r>
+      <w:r>
+        <w:rPr>
+          <w:sz w:val="24"/>
+          <w:szCs w:val="24"/>
+        </w:rPr>
+        <w:t>We spent a lot of time on creating a solid foundation for processing the data, which allowed us to easily create cleaner and more efficient code throughout.</w:t>
+      </w:r>
+      <w:r>
+        <w:rPr>
+          <w:sz w:val="24"/>
+          <w:szCs w:val="24"/>
+        </w:rPr>
+        <w:t xml:space="preserve"> The class ignores specified file endings and automatically reads the file structure, which would allow for easy changes in the dataset structure.</w:t>
+      </w:r>
+    </w:p>
+    <w:p>
+      <w:pPr>
+        <w:rPr>
+          <w:sz w:val="24"/>
+          <w:szCs w:val="24"/>
+        </w:rPr>
+      </w:pPr>
+      <w:r>
+        <w:rPr>
+          <w:sz w:val="24"/>
+          <w:szCs w:val="24"/>
+        </w:rPr>
+        <w:t xml:space="preserve">Within this DataProcessor class we found our way of reducing the amount of features each image had, this was what we called the “sum-by-axis” method, which extracted some important details in the image while </w:t>
+      </w:r>
+      <w:r>
+        <w:rPr>
+          <w:sz w:val="24"/>
+          <w:szCs w:val="24"/>
+        </w:rPr>
+        <w:t>keeping</w:t>
+      </w:r>
+      <w:r>
+        <w:rPr>
+          <w:sz w:val="24"/>
+          <w:szCs w:val="24"/>
+        </w:rPr>
+        <w:t xml:space="preserve"> the number of features low. </w:t>
+      </w:r>
+      <w:r>
+        <w:rPr>
+          <w:sz w:val="24"/>
+          <w:szCs w:val="24"/>
+        </w:rPr>
+        <w:t>Just as a small fun fact, this exact processing was tested on a different dataset containing rice images within 12 classes and gave an accuracy of 96%, which we found to be quite amazing</w:t>
+      </w:r>
+      <w:r>
+        <w:rPr>
+          <w:sz w:val="24"/>
+          <w:szCs w:val="24"/>
+        </w:rPr>
+        <w:t>. The speed of training and predicting with the sum-by-axis method was quite impressive, often the training would take less than a second, and predictions almost instantaneously.</w:t>
+      </w:r>
+    </w:p>
+    <w:p>
+      <w:pPr>
+        <w:rPr>
+          <w:sz w:val="24"/>
+          <w:szCs w:val="24"/>
+        </w:rPr>
+      </w:pPr>
     </w:p>
     <w:sectPr>
       <w:pgSz w:w="11906" w:h="16838"/>

</xml_diff>